<commit_message>
add in PDF version of Word Doc
</commit_message>
<xml_diff>
--- a/Google Project Management Certificate/Project Initiation - Starting a Successful Project/01 - Defining project goals, scope, and success criteria/02 - Activity - SMART project goals response.docx
+++ b/Google Project Management Certificate/Project Initiation - Starting a Successful Project/01 - Defining project goals, scope, and success criteria/02 - Activity - SMART project goals response.docx
@@ -664,7 +664,25 @@
           <w:sz w:val="26"/>
           <w:szCs w:val="26"/>
         </w:rPr>
-        <w:t>“Office Green wants…”</w:t>
+        <w:t xml:space="preserve">“Office Green </w:t>
+      </w:r>
+      <w:r>
+        <w:rPr>
+          <w:rFonts w:ascii="Arial" w:eastAsia="Arial" w:hAnsi="Arial" w:cs="Arial"/>
+          <w:color w:val="434343"/>
+          <w:sz w:val="26"/>
+          <w:szCs w:val="26"/>
+        </w:rPr>
+        <w:t>will raise the customer retention rate by at least 10% (to 90%) by the end of the year via the introduction of a new Operations and Training plan.</w:t>
+      </w:r>
+      <w:r>
+        <w:rPr>
+          <w:rFonts w:ascii="Arial" w:eastAsia="Arial" w:hAnsi="Arial" w:cs="Arial"/>
+          <w:color w:val="434343"/>
+          <w:sz w:val="26"/>
+          <w:szCs w:val="26"/>
+        </w:rPr>
+        <w:t>”</w:t>
       </w:r>
     </w:p>
     <w:p>
@@ -742,7 +760,6 @@
                 <w:sz w:val="24"/>
                 <w:szCs w:val="24"/>
               </w:rPr>
-              <w:lastRenderedPageBreak/>
               <w:t>What makes this goal specific? Does it provide enough detail to avoid ambiguity?</w:t>
             </w:r>
           </w:p>
@@ -770,6 +787,13 @@
                 <w:color w:val="434343"/>
               </w:rPr>
               <w:t xml:space="preserve">: </w:t>
+            </w:r>
+            <w:r>
+              <w:rPr>
+                <w:rFonts w:ascii="Arial" w:eastAsia="Arial" w:hAnsi="Arial" w:cs="Arial"/>
+                <w:color w:val="434343"/>
+              </w:rPr>
+              <w:t>Specifies the introduction of a new Operations and Training plan</w:t>
             </w:r>
           </w:p>
           <w:p>
@@ -848,6 +872,13 @@
               </w:rPr>
               <w:t xml:space="preserve">: </w:t>
             </w:r>
+            <w:r>
+              <w:rPr>
+                <w:rFonts w:ascii="Arial" w:eastAsia="Arial" w:hAnsi="Arial" w:cs="Arial"/>
+                <w:color w:val="434343"/>
+              </w:rPr>
+              <w:t>Increasing customer retention rate by 10% (to 90%)</w:t>
+            </w:r>
           </w:p>
           <w:p>
             <w:pPr>
@@ -922,6 +953,13 @@
               </w:rPr>
               <w:t xml:space="preserve">: </w:t>
             </w:r>
+            <w:r>
+              <w:rPr>
+                <w:rFonts w:ascii="Arial" w:eastAsia="Arial" w:hAnsi="Arial" w:cs="Arial"/>
+                <w:color w:val="434343"/>
+              </w:rPr>
+              <w:t>Customer retention is already high, and the new project “Plant Pals” has high interest, and therefore could retain more customers</w:t>
+            </w:r>
           </w:p>
           <w:p>
             <w:pPr>
@@ -996,6 +1034,20 @@
               </w:rPr>
               <w:t xml:space="preserve">: </w:t>
             </w:r>
+            <w:r>
+              <w:rPr>
+                <w:rFonts w:ascii="Arial" w:eastAsia="Arial" w:hAnsi="Arial" w:cs="Arial"/>
+                <w:color w:val="434343"/>
+              </w:rPr>
+              <w:t xml:space="preserve">By retaining more customers, you are able to </w:t>
+            </w:r>
+            <w:r>
+              <w:rPr>
+                <w:rFonts w:ascii="Arial" w:eastAsia="Arial" w:hAnsi="Arial" w:cs="Arial"/>
+                <w:color w:val="434343"/>
+              </w:rPr>
+              <w:t>get closer towards the main objective of 5% increase in sales</w:t>
+            </w:r>
           </w:p>
           <w:p>
             <w:pPr>
@@ -1069,6 +1121,13 @@
                 <w:color w:val="434343"/>
               </w:rPr>
               <w:t xml:space="preserve">: </w:t>
+            </w:r>
+            <w:r>
+              <w:rPr>
+                <w:rFonts w:ascii="Arial" w:eastAsia="Arial" w:hAnsi="Arial" w:cs="Arial"/>
+                <w:color w:val="434343"/>
+              </w:rPr>
+              <w:t>Has to be done by the end of the year</w:t>
             </w:r>
           </w:p>
           <w:p>

</xml_diff>